<commit_message>
added some layout stuff
</commit_message>
<xml_diff>
--- a/Körperteile.docx
+++ b/Körperteile.docx
@@ -71,13 +71,7 @@
         <w:t xml:space="preserve"> für</w:t>
       </w:r>
       <w:r>
-        <w:t xml:space="preserve"> </w:t>
-      </w:r>
-      <w:r>
-        <w:t xml:space="preserve">jedes SYMBOL ABBILDUNG </w:t>
-      </w:r>
-      <w:r>
-        <w:t>zu.</w:t>
+        <w:t xml:space="preserve"> jedes SYMBOL ABBILDUNG zu.</w:t>
       </w:r>
     </w:p>
     <w:p>
@@ -101,28 +95,19 @@
         <w:t xml:space="preserve">für </w:t>
       </w:r>
       <w:r>
-        <w:t>jedes SYMBOL ABBILDUNG zu</w:t>
-      </w:r>
-      <w:r>
-        <w:t>.</w:t>
-      </w:r>
-    </w:p>
-    <w:p>
-      <w:pPr>
-        <w:pStyle w:val="Listenabsatz"/>
-        <w:numPr>
-          <w:ilvl w:val="0"/>
-          <w:numId w:val="1"/>
-        </w:numPr>
-      </w:pPr>
-      <w:r>
-        <w:t>Füge einem Gegner X</w:t>
-      </w:r>
-      <w:r>
-        <w:t xml:space="preserve"> Leben hinzu.</w:t>
-      </w:r>
-      <w:r>
-        <w:t xml:space="preserve"> Füge einem Gegner </w:t>
+        <w:t>jedes SYMBOL ABBILDUNG zu.</w:t>
+      </w:r>
+    </w:p>
+    <w:p>
+      <w:pPr>
+        <w:pStyle w:val="Listenabsatz"/>
+        <w:numPr>
+          <w:ilvl w:val="0"/>
+          <w:numId w:val="1"/>
+        </w:numPr>
+      </w:pPr>
+      <w:r>
+        <w:t xml:space="preserve">Füge einem Gegner X Leben hinzu. Füge einem Gegner </w:t>
       </w:r>
       <w:r>
         <w:t xml:space="preserve">danach </w:t>
@@ -166,6 +151,8 @@
       <w:r>
         <w:t>Füge Y Gegnern jeweils X Schaden zu.</w:t>
       </w:r>
+      <w:bookmarkStart w:id="0" w:name="_GoBack"/>
+      <w:bookmarkEnd w:id="0"/>
     </w:p>
     <w:p>
       <w:pPr>
@@ -322,13 +309,8 @@
     </w:p>
     <w:p/>
     <w:p>
-      <w:proofErr w:type="spellStart"/>
-      <w:r>
-        <w:t>Drawbacks</w:t>
-      </w:r>
-      <w:proofErr w:type="spellEnd"/>
-      <w:r>
-        <w:t>:</w:t>
+      <w:r>
+        <w:t>Drawbacks:</w:t>
       </w:r>
     </w:p>
     <w:p>
@@ -380,10 +362,7 @@
         </w:numPr>
       </w:pPr>
       <w:r>
-        <w:t xml:space="preserve">Füge einem Gegner X Schaden zu. </w:t>
-      </w:r>
-      <w:r>
-        <w:t xml:space="preserve">Wirf </w:t>
+        <w:t xml:space="preserve">Füge einem Gegner X Schaden zu. Wirf </w:t>
       </w:r>
       <w:proofErr w:type="gramStart"/>
       <w:r>
@@ -391,13 +370,7 @@
       </w:r>
       <w:proofErr w:type="gramEnd"/>
       <w:r>
-        <w:t xml:space="preserve"> ab, um stattdessen </w:t>
-      </w:r>
-      <w:r>
-        <w:t>X*2</w:t>
-      </w:r>
-      <w:r>
-        <w:t xml:space="preserve"> Schaden zuzufügen!</w:t>
+        <w:t xml:space="preserve"> ab, um stattdessen X*2 Schaden zuzufügen!</w:t>
       </w:r>
     </w:p>
     <w:p>
@@ -512,16 +485,7 @@
     </w:p>
     <w:p>
       <w:r>
-        <w:t>Tentakel</w:t>
-      </w:r>
-      <w:r>
-        <w:t xml:space="preserve">, </w:t>
-      </w:r>
-      <w:r>
-        <w:t>Taucheranzug</w:t>
-      </w:r>
-      <w:r>
-        <w:t xml:space="preserve">, Meerjungfrau, </w:t>
+        <w:t xml:space="preserve">Tentakel, Taucheranzug, Meerjungfrau, </w:t>
       </w:r>
       <w:r>
         <w:t xml:space="preserve">Sägeblätter, Anemonen / Korallenriff, Affe (Gorilla, Lemuren, …), Roboter / </w:t>
@@ -595,8 +559,6 @@
       <w:r>
         <w:t xml:space="preserve">: weiblich, Farben </w:t>
       </w:r>
-      <w:bookmarkStart w:id="0" w:name="_GoBack"/>
-      <w:bookmarkEnd w:id="0"/>
     </w:p>
     <w:sectPr>
       <w:pgSz w:w="11906" w:h="16838"/>

</xml_diff>